<commit_message>
Changes in documenta and client app
</commit_message>
<xml_diff>
--- a/document/Carta de solicitud de tutor.docx
+++ b/document/Carta de solicitud de tutor.docx
@@ -27,27 +27,25 @@
           <w:szCs w:val="24"/>
           <w:lang w:val="es-BO"/>
         </w:rPr>
-        <w:t xml:space="preserve"> 27</w:t>
-      </w:r>
-      <w:r>
-        <w:rPr>
-          <w:rFonts w:ascii="Arial" w:hAnsi="Arial" w:cs="Arial"/>
-          <w:sz w:val="24"/>
-          <w:szCs w:val="24"/>
-          <w:lang w:val="es-BO"/>
-        </w:rPr>
-        <w:t xml:space="preserve">  de octubre 2017</w:t>
-      </w:r>
-    </w:p>
-    <w:p>
-      <w:pPr>
-        <w:rPr>
-          <w:rFonts w:ascii="Arial" w:hAnsi="Arial" w:cs="Arial"/>
-          <w:lang w:val="es-BO"/>
-        </w:rPr>
-      </w:pPr>
-      <w:bookmarkStart w:id="0" w:name="_GoBack"/>
-      <w:bookmarkEnd w:id="0"/>
+        <w:t xml:space="preserve"> 02  de Noviembre</w:t>
+      </w:r>
+      <w:r>
+        <w:rPr>
+          <w:rFonts w:ascii="Arial" w:hAnsi="Arial" w:cs="Arial"/>
+          <w:sz w:val="24"/>
+          <w:szCs w:val="24"/>
+          <w:lang w:val="es-BO"/>
+        </w:rPr>
+        <w:t xml:space="preserve"> 2017</w:t>
+      </w:r>
+    </w:p>
+    <w:p>
+      <w:pPr>
+        <w:rPr>
+          <w:rFonts w:ascii="Arial" w:hAnsi="Arial" w:cs="Arial"/>
+          <w:lang w:val="es-BO"/>
+        </w:rPr>
+      </w:pPr>
     </w:p>
     <w:p>
       <w:pPr>
@@ -250,25 +248,52 @@
           <w:szCs w:val="24"/>
           <w:lang w:val="es-BO"/>
         </w:rPr>
-        <w:t>Por intermedio de la presente, tengo a bien solicitar el nombramiento de tutor del Proyecto de grado (adscripción, Trabajo dirigido)</w:t>
-      </w:r>
-      <w:r>
-        <w:rPr>
-          <w:rFonts w:ascii="Arial" w:hAnsi="Arial" w:cs="Arial"/>
-          <w:sz w:val="24"/>
-          <w:szCs w:val="24"/>
-          <w:lang w:val="es-BO"/>
-        </w:rPr>
-        <w:t xml:space="preserve"> titulado: “</w:t>
-      </w:r>
-      <w:r>
-        <w:rPr>
-          <w:rFonts w:ascii="Arial" w:hAnsi="Arial" w:cs="Arial"/>
-          <w:sz w:val="24"/>
-          <w:szCs w:val="24"/>
-          <w:lang w:val="es-BO"/>
-        </w:rPr>
-        <w:t>IMPLEMENTACION DE UN MOTOR DE BUSQUEDA DE EDICTOS APLICANDO ELASTICSEARCH</w:t>
+        <w:t xml:space="preserve">Por intermedio de la presente, tengo a bien solicitar el nombramiento de tutor del Proyecto de grado </w:t>
+      </w:r>
+      <w:r>
+        <w:rPr>
+          <w:rFonts w:ascii="Arial" w:hAnsi="Arial" w:cs="Arial"/>
+          <w:sz w:val="24"/>
+          <w:szCs w:val="24"/>
+          <w:lang w:val="es-BO"/>
+        </w:rPr>
+        <w:t>t</w:t>
+      </w:r>
+      <w:r>
+        <w:rPr>
+          <w:rFonts w:ascii="Arial" w:hAnsi="Arial" w:cs="Arial"/>
+          <w:sz w:val="24"/>
+          <w:szCs w:val="24"/>
+          <w:lang w:val="es-BO"/>
+        </w:rPr>
+        <w:t>itulado: “</w:t>
+      </w:r>
+      <w:r>
+        <w:rPr>
+          <w:rFonts w:ascii="Arial" w:hAnsi="Arial" w:cs="Arial"/>
+          <w:sz w:val="24"/>
+          <w:szCs w:val="24"/>
+          <w:lang w:val="es-BO"/>
+        </w:rPr>
+        <w:t xml:space="preserve">IMPLEMENTACION DE UN MOTOR DE BUSQUEDA DE EDICTOS </w:t>
+      </w:r>
+      <w:r>
+        <w:rPr>
+          <w:rFonts w:ascii="Arial" w:hAnsi="Arial" w:cs="Arial"/>
+          <w:sz w:val="24"/>
+          <w:szCs w:val="24"/>
+          <w:lang w:val="es-BO"/>
+        </w:rPr>
+        <w:t xml:space="preserve">DIGITALIZADOS </w:t>
+      </w:r>
+      <w:r>
+        <w:rPr>
+          <w:rFonts w:ascii="Arial" w:hAnsi="Arial" w:cs="Arial"/>
+          <w:sz w:val="24"/>
+          <w:szCs w:val="24"/>
+          <w:lang w:val="es-BO"/>
+        </w:rPr>
+        <w:t>APLICANDO ELASTICSEARCH</w:t>
       </w:r>
       <w:proofErr w:type="gramStart"/>
       <w:r>
@@ -396,7 +421,25 @@
           <w:szCs w:val="24"/>
           <w:lang w:val="es-BO"/>
         </w:rPr>
-        <w:t>Sin otro particular, me despido saludando a usted(es) atentamente</w:t>
+        <w:t xml:space="preserve">Sin otro particular, me despido </w:t>
+      </w:r>
+      <w:r>
+        <w:rPr>
+          <w:rFonts w:ascii="Arial" w:hAnsi="Arial" w:cs="Arial"/>
+          <w:sz w:val="24"/>
+          <w:szCs w:val="24"/>
+          <w:lang w:val="es-BO"/>
+        </w:rPr>
+        <w:t>saludando a usted</w:t>
+      </w:r>
+      <w:r>
+        <w:rPr>
+          <w:rFonts w:ascii="Arial" w:hAnsi="Arial" w:cs="Arial"/>
+          <w:sz w:val="24"/>
+          <w:szCs w:val="24"/>
+          <w:lang w:val="es-BO"/>
+        </w:rPr>
+        <w:t xml:space="preserve"> atentamente</w:t>
       </w:r>
       <w:r>
         <w:rPr>
@@ -434,6 +477,8 @@
           <w:lang w:val="es-BO"/>
         </w:rPr>
       </w:pPr>
+      <w:bookmarkStart w:id="0" w:name="_GoBack"/>
+      <w:bookmarkEnd w:id="0"/>
     </w:p>
     <w:p>
       <w:pPr>

</xml_diff>